<commit_message>
Finishing up Bull's worksheet for PBR
</commit_message>
<xml_diff>
--- a/mjmaslow/Bull Riding/pbr-bulls.docx
+++ b/mjmaslow/Bull Riding/pbr-bulls.docx
@@ -433,6 +433,383 @@
         </w:rPr>
         <w:lastRenderedPageBreak/>
         <w:t xml:space="preserve">2. </w:t>
+      </w:r>
+      <w:r>
+        <w:rPr>
+          <w:rFonts w:ascii="Calibri" w:hAnsi="Calibri" w:cs="Calibri"/>
+        </w:rPr>
+        <w:t xml:space="preserve"> Using the same model from question 1…</w:t>
+      </w:r>
+    </w:p>
+    <w:p>
+      <w:pPr>
+        <w:rPr>
+          <w:rFonts w:ascii="Calibri" w:hAnsi="Calibri" w:cs="Calibri"/>
+        </w:rPr>
+      </w:pPr>
+    </w:p>
+    <w:p>
+      <w:pPr>
+        <w:rPr>
+          <w:rFonts w:ascii="Calibri" w:hAnsi="Calibri" w:cs="Calibri"/>
+        </w:rPr>
+      </w:pPr>
+      <w:r>
+        <w:rPr>
+          <w:rFonts w:ascii="Calibri" w:hAnsi="Calibri" w:cs="Calibri"/>
+        </w:rPr>
+        <w:tab/>
+        <w:t>A. Produce 95% confidence intervals for the two of</w:t>
+      </w:r>
+      <w:r>
+        <w:rPr>
+          <w:rFonts w:ascii="Calibri" w:hAnsi="Calibri" w:cs="Calibri"/>
+        </w:rPr>
+        <w:t xml:space="preserve"> model’s</w:t>
+      </w:r>
+      <w:r>
+        <w:rPr>
+          <w:rFonts w:ascii="Calibri" w:hAnsi="Calibri" w:cs="Calibri"/>
+        </w:rPr>
+        <w:t xml:space="preserve"> population means.</w:t>
+      </w:r>
+    </w:p>
+    <w:p>
+      <w:pPr>
+        <w:rPr>
+          <w:rFonts w:ascii="Calibri" w:hAnsi="Calibri" w:cs="Calibri"/>
+        </w:rPr>
+      </w:pPr>
+    </w:p>
+    <w:p>
+      <w:pPr>
+        <w:rPr>
+          <w:rFonts w:ascii="Calibri" w:hAnsi="Calibri" w:cs="Calibri"/>
+        </w:rPr>
+      </w:pPr>
+    </w:p>
+    <w:p>
+      <w:pPr>
+        <w:rPr>
+          <w:rFonts w:ascii="Calibri" w:hAnsi="Calibri" w:cs="Calibri"/>
+        </w:rPr>
+      </w:pPr>
+    </w:p>
+    <w:p>
+      <w:pPr>
+        <w:rPr>
+          <w:rFonts w:ascii="Calibri" w:hAnsi="Calibri" w:cs="Calibri"/>
+        </w:rPr>
+      </w:pPr>
+    </w:p>
+    <w:p>
+      <w:pPr>
+        <w:rPr>
+          <w:rFonts w:ascii="Calibri" w:hAnsi="Calibri" w:cs="Calibri"/>
+        </w:rPr>
+      </w:pPr>
+    </w:p>
+    <w:p>
+      <w:pPr>
+        <w:rPr>
+          <w:rFonts w:ascii="Calibri" w:hAnsi="Calibri" w:cs="Calibri"/>
+        </w:rPr>
+      </w:pPr>
+    </w:p>
+    <w:p>
+      <w:pPr>
+        <w:rPr>
+          <w:rFonts w:ascii="Calibri" w:hAnsi="Calibri" w:cs="Calibri"/>
+        </w:rPr>
+      </w:pPr>
+    </w:p>
+    <w:p>
+      <w:pPr>
+        <w:rPr>
+          <w:rFonts w:ascii="Calibri" w:hAnsi="Calibri" w:cs="Calibri"/>
+        </w:rPr>
+      </w:pPr>
+    </w:p>
+    <w:p>
+      <w:pPr>
+        <w:rPr>
+          <w:rFonts w:ascii="Calibri" w:hAnsi="Calibri" w:cs="Calibri"/>
+        </w:rPr>
+      </w:pPr>
+    </w:p>
+    <w:p>
+      <w:pPr>
+        <w:rPr>
+          <w:rFonts w:ascii="Calibri" w:hAnsi="Calibri" w:cs="Calibri"/>
+        </w:rPr>
+      </w:pPr>
+      <w:r>
+        <w:rPr>
+          <w:rFonts w:ascii="Calibri" w:hAnsi="Calibri" w:cs="Calibri"/>
+        </w:rPr>
+        <w:tab/>
+      </w:r>
+    </w:p>
+    <w:p>
+      <w:pPr>
+        <w:rPr>
+          <w:rFonts w:ascii="Calibri" w:hAnsi="Calibri" w:cs="Calibri"/>
+        </w:rPr>
+      </w:pPr>
+      <w:r>
+        <w:rPr>
+          <w:rFonts w:ascii="Calibri" w:hAnsi="Calibri" w:cs="Calibri"/>
+        </w:rPr>
+        <w:tab/>
+        <w:t>B. Produce a 95% prediction interval, given that</w:t>
+      </w:r>
+      <w:r>
+        <w:rPr>
+          <w:rFonts w:ascii="Calibri" w:hAnsi="Calibri" w:cs="Calibri"/>
+        </w:rPr>
+        <w:t xml:space="preserve"> the bull’s</w:t>
+      </w:r>
+      <w:r>
+        <w:rPr>
+          <w:rFonts w:ascii="Calibri" w:hAnsi="Calibri" w:cs="Calibri"/>
+        </w:rPr>
+        <w:t xml:space="preserve"> </w:t>
+      </w:r>
+      <w:r>
+        <w:rPr>
+          <w:rFonts w:ascii="Calibri" w:hAnsi="Calibri" w:cs="Calibri"/>
+        </w:rPr>
+        <w:t xml:space="preserve">World champ avg score is 45.5, </w:t>
+      </w:r>
+      <w:r>
+        <w:rPr>
+          <w:rFonts w:ascii="Calibri" w:hAnsi="Calibri" w:cs="Calibri"/>
+        </w:rPr>
+        <w:tab/>
+        <w:t xml:space="preserve">avg </w:t>
+      </w:r>
+      <w:r>
+        <w:rPr>
+          <w:rFonts w:ascii="Calibri" w:hAnsi="Calibri" w:cs="Calibri"/>
+        </w:rPr>
+        <w:t>buckoff</w:t>
+      </w:r>
+      <w:r>
+        <w:rPr>
+          <w:rFonts w:ascii="Calibri" w:hAnsi="Calibri" w:cs="Calibri"/>
+        </w:rPr>
+        <w:t xml:space="preserve"> time is 3.73, highest bull score 45.5, and has had a </w:t>
+      </w:r>
+      <w:r>
+        <w:rPr>
+          <w:rFonts w:ascii="Calibri" w:hAnsi="Calibri" w:cs="Calibri"/>
+        </w:rPr>
+        <w:t>45-point</w:t>
+      </w:r>
+      <w:r>
+        <w:rPr>
+          <w:rFonts w:ascii="Calibri" w:hAnsi="Calibri" w:cs="Calibri"/>
+        </w:rPr>
+        <w:t xml:space="preserve"> ride</w:t>
+      </w:r>
+      <w:r>
+        <w:rPr>
+          <w:rFonts w:ascii="Calibri" w:hAnsi="Calibri" w:cs="Calibri"/>
+        </w:rPr>
+        <w:t>.</w:t>
+      </w:r>
+    </w:p>
+    <w:p>
+      <w:pPr>
+        <w:rPr>
+          <w:rFonts w:ascii="Calibri" w:hAnsi="Calibri" w:cs="Calibri"/>
+        </w:rPr>
+      </w:pPr>
+    </w:p>
+    <w:p>
+      <w:pPr>
+        <w:rPr>
+          <w:rFonts w:ascii="Calibri" w:hAnsi="Calibri" w:cs="Calibri"/>
+        </w:rPr>
+      </w:pPr>
+      <w:r>
+        <w:rPr>
+          <w:rFonts w:ascii="Calibri" w:hAnsi="Calibri" w:cs="Calibri"/>
+        </w:rPr>
+        <w:tab/>
+      </w:r>
+      <w:r>
+        <w:rPr>
+          <w:rFonts w:ascii="Calibri" w:hAnsi="Calibri" w:cs="Calibri"/>
+        </w:rPr>
+        <w:tab/>
+        <w:t>i. Record R-code here.</w:t>
+      </w:r>
+      <w:r>
+        <w:rPr>
+          <w:rFonts w:ascii="Calibri" w:hAnsi="Calibri" w:cs="Calibri"/>
+        </w:rPr>
+        <w:t xml:space="preserve"> </w:t>
+      </w:r>
+    </w:p>
+    <w:p>
+      <w:pPr>
+        <w:rPr>
+          <w:rFonts w:ascii="Calibri" w:hAnsi="Calibri" w:cs="Calibri"/>
+        </w:rPr>
+      </w:pPr>
+    </w:p>
+    <w:p>
+      <w:pPr>
+        <w:rPr>
+          <w:rFonts w:ascii="Calibri" w:hAnsi="Calibri" w:cs="Calibri"/>
+        </w:rPr>
+      </w:pPr>
+    </w:p>
+    <w:p>
+      <w:pPr>
+        <w:rPr>
+          <w:rFonts w:ascii="Calibri" w:hAnsi="Calibri" w:cs="Calibri"/>
+        </w:rPr>
+      </w:pPr>
+    </w:p>
+    <w:p>
+      <w:pPr>
+        <w:rPr>
+          <w:rFonts w:ascii="Calibri" w:hAnsi="Calibri" w:cs="Calibri"/>
+        </w:rPr>
+      </w:pPr>
+    </w:p>
+    <w:p>
+      <w:pPr>
+        <w:rPr>
+          <w:rFonts w:ascii="Calibri" w:hAnsi="Calibri" w:cs="Calibri"/>
+        </w:rPr>
+      </w:pPr>
+    </w:p>
+    <w:p>
+      <w:pPr>
+        <w:rPr>
+          <w:rFonts w:ascii="Calibri" w:hAnsi="Calibri" w:cs="Calibri"/>
+        </w:rPr>
+      </w:pPr>
+    </w:p>
+    <w:p>
+      <w:pPr>
+        <w:rPr>
+          <w:rFonts w:ascii="Calibri" w:hAnsi="Calibri" w:cs="Calibri"/>
+        </w:rPr>
+      </w:pPr>
+    </w:p>
+    <w:p>
+      <w:pPr>
+        <w:rPr>
+          <w:rFonts w:ascii="Calibri" w:hAnsi="Calibri" w:cs="Calibri"/>
+        </w:rPr>
+      </w:pPr>
+    </w:p>
+    <w:p>
+      <w:pPr>
+        <w:rPr>
+          <w:rFonts w:ascii="Calibri" w:hAnsi="Calibri" w:cs="Calibri"/>
+        </w:rPr>
+      </w:pPr>
+      <w:r>
+        <w:rPr>
+          <w:rFonts w:ascii="Calibri" w:hAnsi="Calibri" w:cs="Calibri"/>
+        </w:rPr>
+        <w:tab/>
+      </w:r>
+      <w:r>
+        <w:rPr>
+          <w:rFonts w:ascii="Calibri" w:hAnsi="Calibri" w:cs="Calibri"/>
+        </w:rPr>
+        <w:tab/>
+      </w:r>
+    </w:p>
+    <w:p>
+      <w:pPr>
+        <w:rPr>
+          <w:rFonts w:ascii="Calibri" w:hAnsi="Calibri" w:cs="Calibri"/>
+        </w:rPr>
+      </w:pPr>
+    </w:p>
+    <w:p>
+      <w:pPr>
+        <w:rPr>
+          <w:rFonts w:ascii="Calibri" w:hAnsi="Calibri" w:cs="Calibri"/>
+        </w:rPr>
+      </w:pPr>
+      <w:r>
+        <w:rPr>
+          <w:rFonts w:ascii="Calibri" w:hAnsi="Calibri" w:cs="Calibri"/>
+        </w:rPr>
+        <w:tab/>
+      </w:r>
+      <w:r>
+        <w:rPr>
+          <w:rFonts w:ascii="Calibri" w:hAnsi="Calibri" w:cs="Calibri"/>
+        </w:rPr>
+        <w:tab/>
+        <w:t xml:space="preserve">ii. What is the probability off this of this Bull’s buckoff time being better than </w:t>
+      </w:r>
+      <w:r>
+        <w:rPr>
+          <w:rFonts w:ascii="Calibri" w:hAnsi="Calibri" w:cs="Calibri"/>
+        </w:rPr>
+        <w:tab/>
+      </w:r>
+      <w:r>
+        <w:rPr>
+          <w:rFonts w:ascii="Calibri" w:hAnsi="Calibri" w:cs="Calibri"/>
+        </w:rPr>
+        <w:tab/>
+      </w:r>
+      <w:r>
+        <w:rPr>
+          <w:rFonts w:ascii="Calibri" w:hAnsi="Calibri" w:cs="Calibri"/>
+        </w:rPr>
+        <w:tab/>
+        <w:t>mean average</w:t>
+      </w:r>
+      <w:r>
+        <w:rPr>
+          <w:rFonts w:ascii="Calibri" w:hAnsi="Calibri" w:cs="Calibri"/>
+        </w:rPr>
+        <w:t>?</w:t>
+      </w:r>
+    </w:p>
+    <w:p>
+      <w:pPr>
+        <w:rPr>
+          <w:rFonts w:ascii="Calibri" w:hAnsi="Calibri" w:cs="Calibri"/>
+        </w:rPr>
+      </w:pPr>
+    </w:p>
+    <w:p>
+      <w:pPr>
+        <w:rPr>
+          <w:rFonts w:ascii="Calibri" w:hAnsi="Calibri" w:cs="Calibri"/>
+        </w:rPr>
+      </w:pPr>
+    </w:p>
+    <w:p>
+      <w:pPr>
+        <w:rPr>
+          <w:rFonts w:ascii="Calibri" w:hAnsi="Calibri" w:cs="Calibri"/>
+        </w:rPr>
+      </w:pPr>
+      <w:r>
+        <w:rPr>
+          <w:rFonts w:ascii="Calibri" w:hAnsi="Calibri" w:cs="Calibri"/>
+        </w:rPr>
+        <w:tab/>
+      </w:r>
+      <w:r>
+        <w:rPr>
+          <w:rFonts w:ascii="Calibri" w:hAnsi="Calibri" w:cs="Calibri"/>
+        </w:rPr>
+        <w:tab/>
       </w:r>
     </w:p>
     <w:sectPr>
@@ -496,19 +873,13 @@
       </w:tabs>
     </w:pPr>
     <w:r>
-      <w:t xml:space="preserve">Stat 213 – Ramler             </w:t>
-    </w:r>
-    <w:r>
-      <w:t xml:space="preserve">Variable Selection Techniques, </w:t>
+      <w:t xml:space="preserve">Stat 213 – Ramler             Variable Selection Techniques, </w:t>
     </w:r>
     <w:r>
       <w:t>Multiple Linear</w:t>
     </w:r>
     <w:r>
-      <w:t xml:space="preserve"> </w:t>
-    </w:r>
-    <w:r>
-      <w:t>Regression, Testing</w:t>
+      <w:t xml:space="preserve"> Regression, Testing</w:t>
     </w:r>
   </w:p>
   <w:p>

</xml_diff>

<commit_message>
answer key for PBR worksheets
</commit_message>
<xml_diff>
--- a/mjmaslow/Bull Riding/pbr-bulls.docx
+++ b/mjmaslow/Bull Riding/pbr-bulls.docx
@@ -813,7 +813,12 @@
       </w:r>
     </w:p>
     <w:sectPr>
-      <w:headerReference w:type="default" r:id="rId6"/>
+      <w:headerReference w:type="even" r:id="rId6"/>
+      <w:headerReference w:type="default" r:id="rId7"/>
+      <w:footerReference w:type="even" r:id="rId8"/>
+      <w:footerReference w:type="default" r:id="rId9"/>
+      <w:headerReference w:type="first" r:id="rId10"/>
+      <w:footerReference w:type="first" r:id="rId11"/>
       <w:pgSz w:w="12240" w:h="15840"/>
       <w:pgMar w:top="1440" w:right="1440" w:bottom="1440" w:left="1440" w:header="720" w:footer="720" w:gutter="0"/>
       <w:cols w:space="720"/>
@@ -842,6 +847,36 @@
 </w:endnotes>
 </file>
 
+<file path=word/footer1.xml><?xml version="1.0" encoding="utf-8"?>
+<w:ftr xmlns:wpc="http://schemas.microsoft.com/office/word/2010/wordprocessingCanvas" xmlns:cx="http://schemas.microsoft.com/office/drawing/2014/chartex" xmlns:cx1="http://schemas.microsoft.com/office/drawing/2015/9/8/chartex" xmlns:cx2="http://schemas.microsoft.com/office/drawing/2015/10/21/chartex" xmlns:cx3="http://schemas.microsoft.com/office/drawing/2016/5/9/chartex" xmlns:cx4="http://schemas.microsoft.com/office/drawing/2016/5/10/chartex" xmlns:cx5="http://schemas.microsoft.com/office/drawing/2016/5/11/chartex" xmlns:cx6="http://schemas.microsoft.com/office/drawing/2016/5/12/chartex" xmlns:cx7="http://schemas.microsoft.com/office/drawing/2016/5/13/chartex" xmlns:cx8="http://schemas.microsoft.com/office/drawing/2016/5/14/chartex" xmlns:mc="http://schemas.openxmlformats.org/markup-compatibility/2006" xmlns:aink="http://schemas.microsoft.com/office/drawing/2016/ink" xmlns:am3d="http://schemas.microsoft.com/office/drawing/2017/model3d" xmlns:o="urn:schemas-microsoft-com:office:office" xmlns:oel="http://schemas.microsoft.com/office/2019/extlst" xmlns:r="http://schemas.openxmlformats.org/officeDocument/2006/relationships" xmlns:m="http://schemas.openxmlformats.org/officeDocument/2006/math" xmlns:v="urn:schemas-microsoft-com:vml" xmlns:wp14="http://schemas.microsoft.com/office/word/2010/wordprocessingDrawing" xmlns:wp="http://schemas.openxmlformats.org/drawingml/2006/wordprocessingDrawing" xmlns:w10="urn:schemas-microsoft-com:office:word" xmlns:w="http://schemas.openxmlformats.org/wordprocessingml/2006/main" xmlns:w14="http://schemas.microsoft.com/office/word/2010/wordml" xmlns:w15="http://schemas.microsoft.com/office/word/2012/wordml" xmlns:w16cex="http://schemas.microsoft.com/office/word/2018/wordml/cex" xmlns:w16cid="http://schemas.microsoft.com/office/word/2016/wordml/cid" xmlns:w16="http://schemas.microsoft.com/office/word/2018/wordml" xmlns:w16sdtdh="http://schemas.microsoft.com/office/word/2020/wordml/sdtdatahash" xmlns:w16se="http://schemas.microsoft.com/office/word/2015/wordml/symex" xmlns:wpg="http://schemas.microsoft.com/office/word/2010/wordprocessingGroup" xmlns:wpi="http://schemas.microsoft.com/office/word/2010/wordprocessingInk" xmlns:wne="http://schemas.microsoft.com/office/word/2006/wordml" xmlns:wps="http://schemas.microsoft.com/office/word/2010/wordprocessingShape" mc:Ignorable="w14 w15 w16se w16cid w16 w16cex w16sdtdh wp14">
+  <w:p>
+    <w:pPr>
+      <w:pStyle w:val="Footer"/>
+    </w:pPr>
+  </w:p>
+</w:ftr>
+</file>
+
+<file path=word/footer2.xml><?xml version="1.0" encoding="utf-8"?>
+<w:ftr xmlns:wpc="http://schemas.microsoft.com/office/word/2010/wordprocessingCanvas" xmlns:cx="http://schemas.microsoft.com/office/drawing/2014/chartex" xmlns:cx1="http://schemas.microsoft.com/office/drawing/2015/9/8/chartex" xmlns:cx2="http://schemas.microsoft.com/office/drawing/2015/10/21/chartex" xmlns:cx3="http://schemas.microsoft.com/office/drawing/2016/5/9/chartex" xmlns:cx4="http://schemas.microsoft.com/office/drawing/2016/5/10/chartex" xmlns:cx5="http://schemas.microsoft.com/office/drawing/2016/5/11/chartex" xmlns:cx6="http://schemas.microsoft.com/office/drawing/2016/5/12/chartex" xmlns:cx7="http://schemas.microsoft.com/office/drawing/2016/5/13/chartex" xmlns:cx8="http://schemas.microsoft.com/office/drawing/2016/5/14/chartex" xmlns:mc="http://schemas.openxmlformats.org/markup-compatibility/2006" xmlns:aink="http://schemas.microsoft.com/office/drawing/2016/ink" xmlns:am3d="http://schemas.microsoft.com/office/drawing/2017/model3d" xmlns:o="urn:schemas-microsoft-com:office:office" xmlns:oel="http://schemas.microsoft.com/office/2019/extlst" xmlns:r="http://schemas.openxmlformats.org/officeDocument/2006/relationships" xmlns:m="http://schemas.openxmlformats.org/officeDocument/2006/math" xmlns:v="urn:schemas-microsoft-com:vml" xmlns:wp14="http://schemas.microsoft.com/office/word/2010/wordprocessingDrawing" xmlns:wp="http://schemas.openxmlformats.org/drawingml/2006/wordprocessingDrawing" xmlns:w10="urn:schemas-microsoft-com:office:word" xmlns:w="http://schemas.openxmlformats.org/wordprocessingml/2006/main" xmlns:w14="http://schemas.microsoft.com/office/word/2010/wordml" xmlns:w15="http://schemas.microsoft.com/office/word/2012/wordml" xmlns:w16cex="http://schemas.microsoft.com/office/word/2018/wordml/cex" xmlns:w16cid="http://schemas.microsoft.com/office/word/2016/wordml/cid" xmlns:w16="http://schemas.microsoft.com/office/word/2018/wordml" xmlns:w16sdtdh="http://schemas.microsoft.com/office/word/2020/wordml/sdtdatahash" xmlns:w16se="http://schemas.microsoft.com/office/word/2015/wordml/symex" xmlns:wpg="http://schemas.microsoft.com/office/word/2010/wordprocessingGroup" xmlns:wpi="http://schemas.microsoft.com/office/word/2010/wordprocessingInk" xmlns:wne="http://schemas.microsoft.com/office/word/2006/wordml" xmlns:wps="http://schemas.microsoft.com/office/word/2010/wordprocessingShape" mc:Ignorable="w14 w15 w16se w16cid w16 w16cex w16sdtdh wp14">
+  <w:p>
+    <w:pPr>
+      <w:pStyle w:val="Footer"/>
+    </w:pPr>
+  </w:p>
+</w:ftr>
+</file>
+
+<file path=word/footer3.xml><?xml version="1.0" encoding="utf-8"?>
+<w:ftr xmlns:wpc="http://schemas.microsoft.com/office/word/2010/wordprocessingCanvas" xmlns:cx="http://schemas.microsoft.com/office/drawing/2014/chartex" xmlns:cx1="http://schemas.microsoft.com/office/drawing/2015/9/8/chartex" xmlns:cx2="http://schemas.microsoft.com/office/drawing/2015/10/21/chartex" xmlns:cx3="http://schemas.microsoft.com/office/drawing/2016/5/9/chartex" xmlns:cx4="http://schemas.microsoft.com/office/drawing/2016/5/10/chartex" xmlns:cx5="http://schemas.microsoft.com/office/drawing/2016/5/11/chartex" xmlns:cx6="http://schemas.microsoft.com/office/drawing/2016/5/12/chartex" xmlns:cx7="http://schemas.microsoft.com/office/drawing/2016/5/13/chartex" xmlns:cx8="http://schemas.microsoft.com/office/drawing/2016/5/14/chartex" xmlns:mc="http://schemas.openxmlformats.org/markup-compatibility/2006" xmlns:aink="http://schemas.microsoft.com/office/drawing/2016/ink" xmlns:am3d="http://schemas.microsoft.com/office/drawing/2017/model3d" xmlns:o="urn:schemas-microsoft-com:office:office" xmlns:oel="http://schemas.microsoft.com/office/2019/extlst" xmlns:r="http://schemas.openxmlformats.org/officeDocument/2006/relationships" xmlns:m="http://schemas.openxmlformats.org/officeDocument/2006/math" xmlns:v="urn:schemas-microsoft-com:vml" xmlns:wp14="http://schemas.microsoft.com/office/word/2010/wordprocessingDrawing" xmlns:wp="http://schemas.openxmlformats.org/drawingml/2006/wordprocessingDrawing" xmlns:w10="urn:schemas-microsoft-com:office:word" xmlns:w="http://schemas.openxmlformats.org/wordprocessingml/2006/main" xmlns:w14="http://schemas.microsoft.com/office/word/2010/wordml" xmlns:w15="http://schemas.microsoft.com/office/word/2012/wordml" xmlns:w16cex="http://schemas.microsoft.com/office/word/2018/wordml/cex" xmlns:w16cid="http://schemas.microsoft.com/office/word/2016/wordml/cid" xmlns:w16="http://schemas.microsoft.com/office/word/2018/wordml" xmlns:w16sdtdh="http://schemas.microsoft.com/office/word/2020/wordml/sdtdatahash" xmlns:w16se="http://schemas.microsoft.com/office/word/2015/wordml/symex" xmlns:wpg="http://schemas.microsoft.com/office/word/2010/wordprocessingGroup" xmlns:wpi="http://schemas.microsoft.com/office/word/2010/wordprocessingInk" xmlns:wne="http://schemas.microsoft.com/office/word/2006/wordml" xmlns:wps="http://schemas.microsoft.com/office/word/2010/wordprocessingShape" mc:Ignorable="w14 w15 w16se w16cid w16 w16cex w16sdtdh wp14">
+  <w:p>
+    <w:pPr>
+      <w:pStyle w:val="Footer"/>
+    </w:pPr>
+  </w:p>
+</w:ftr>
+</file>
+
 <file path=word/footnotes.xml><?xml version="1.0" encoding="utf-8"?>
 <w:footnotes xmlns:wpc="http://schemas.microsoft.com/office/word/2010/wordprocessingCanvas" xmlns:cx="http://schemas.microsoft.com/office/drawing/2014/chartex" xmlns:cx1="http://schemas.microsoft.com/office/drawing/2015/9/8/chartex" xmlns:cx2="http://schemas.microsoft.com/office/drawing/2015/10/21/chartex" xmlns:cx3="http://schemas.microsoft.com/office/drawing/2016/5/9/chartex" xmlns:cx4="http://schemas.microsoft.com/office/drawing/2016/5/10/chartex" xmlns:cx5="http://schemas.microsoft.com/office/drawing/2016/5/11/chartex" xmlns:cx6="http://schemas.microsoft.com/office/drawing/2016/5/12/chartex" xmlns:cx7="http://schemas.microsoft.com/office/drawing/2016/5/13/chartex" xmlns:cx8="http://schemas.microsoft.com/office/drawing/2016/5/14/chartex" xmlns:mc="http://schemas.openxmlformats.org/markup-compatibility/2006" xmlns:aink="http://schemas.microsoft.com/office/drawing/2016/ink" xmlns:am3d="http://schemas.microsoft.com/office/drawing/2017/model3d" xmlns:o="urn:schemas-microsoft-com:office:office" xmlns:oel="http://schemas.microsoft.com/office/2019/extlst" xmlns:r="http://schemas.openxmlformats.org/officeDocument/2006/relationships" xmlns:m="http://schemas.openxmlformats.org/officeDocument/2006/math" xmlns:v="urn:schemas-microsoft-com:vml" xmlns:wp14="http://schemas.microsoft.com/office/word/2010/wordprocessingDrawing" xmlns:wp="http://schemas.openxmlformats.org/drawingml/2006/wordprocessingDrawing" xmlns:w10="urn:schemas-microsoft-com:office:word" xmlns:w="http://schemas.openxmlformats.org/wordprocessingml/2006/main" xmlns:w14="http://schemas.microsoft.com/office/word/2010/wordml" xmlns:w15="http://schemas.microsoft.com/office/word/2012/wordml" xmlns:w16cex="http://schemas.microsoft.com/office/word/2018/wordml/cex" xmlns:w16cid="http://schemas.microsoft.com/office/word/2016/wordml/cid" xmlns:w16="http://schemas.microsoft.com/office/word/2018/wordml" xmlns:w16sdtdh="http://schemas.microsoft.com/office/word/2020/wordml/sdtdatahash" xmlns:w16se="http://schemas.microsoft.com/office/word/2015/wordml/symex" xmlns:wpg="http://schemas.microsoft.com/office/word/2010/wordprocessingGroup" xmlns:wpi="http://schemas.microsoft.com/office/word/2010/wordprocessingInk" xmlns:wne="http://schemas.microsoft.com/office/word/2006/wordml" xmlns:wps="http://schemas.microsoft.com/office/word/2010/wordprocessingShape" mc:Ignorable="w14 w15 w16se w16cid w16 w16cex w16sdtdh wp14">
   <w:footnote w:type="separator" w:id="-1">
@@ -866,6 +901,16 @@
   <w:p>
     <w:pPr>
       <w:pStyle w:val="Header"/>
+    </w:pPr>
+  </w:p>
+</w:hdr>
+</file>
+
+<file path=word/header2.xml><?xml version="1.0" encoding="utf-8"?>
+<w:hdr xmlns:wpc="http://schemas.microsoft.com/office/word/2010/wordprocessingCanvas" xmlns:cx="http://schemas.microsoft.com/office/drawing/2014/chartex" xmlns:cx1="http://schemas.microsoft.com/office/drawing/2015/9/8/chartex" xmlns:cx2="http://schemas.microsoft.com/office/drawing/2015/10/21/chartex" xmlns:cx3="http://schemas.microsoft.com/office/drawing/2016/5/9/chartex" xmlns:cx4="http://schemas.microsoft.com/office/drawing/2016/5/10/chartex" xmlns:cx5="http://schemas.microsoft.com/office/drawing/2016/5/11/chartex" xmlns:cx6="http://schemas.microsoft.com/office/drawing/2016/5/12/chartex" xmlns:cx7="http://schemas.microsoft.com/office/drawing/2016/5/13/chartex" xmlns:cx8="http://schemas.microsoft.com/office/drawing/2016/5/14/chartex" xmlns:mc="http://schemas.openxmlformats.org/markup-compatibility/2006" xmlns:aink="http://schemas.microsoft.com/office/drawing/2016/ink" xmlns:am3d="http://schemas.microsoft.com/office/drawing/2017/model3d" xmlns:o="urn:schemas-microsoft-com:office:office" xmlns:oel="http://schemas.microsoft.com/office/2019/extlst" xmlns:r="http://schemas.openxmlformats.org/officeDocument/2006/relationships" xmlns:m="http://schemas.openxmlformats.org/officeDocument/2006/math" xmlns:v="urn:schemas-microsoft-com:vml" xmlns:wp14="http://schemas.microsoft.com/office/word/2010/wordprocessingDrawing" xmlns:wp="http://schemas.openxmlformats.org/drawingml/2006/wordprocessingDrawing" xmlns:w10="urn:schemas-microsoft-com:office:word" xmlns:w="http://schemas.openxmlformats.org/wordprocessingml/2006/main" xmlns:w14="http://schemas.microsoft.com/office/word/2010/wordml" xmlns:w15="http://schemas.microsoft.com/office/word/2012/wordml" xmlns:w16cex="http://schemas.microsoft.com/office/word/2018/wordml/cex" xmlns:w16cid="http://schemas.microsoft.com/office/word/2016/wordml/cid" xmlns:w16="http://schemas.microsoft.com/office/word/2018/wordml" xmlns:w16sdtdh="http://schemas.microsoft.com/office/word/2020/wordml/sdtdatahash" xmlns:w16se="http://schemas.microsoft.com/office/word/2015/wordml/symex" xmlns:wpg="http://schemas.microsoft.com/office/word/2010/wordprocessingGroup" xmlns:wpi="http://schemas.microsoft.com/office/word/2010/wordprocessingInk" xmlns:wne="http://schemas.microsoft.com/office/word/2006/wordml" xmlns:wps="http://schemas.microsoft.com/office/word/2010/wordprocessingShape" mc:Ignorable="w14 w15 w16se w16cid w16 w16cex w16sdtdh wp14">
+  <w:p>
+    <w:pPr>
+      <w:pStyle w:val="Header"/>
       <w:tabs>
         <w:tab w:val="clear" w:pos="4680"/>
         <w:tab w:val="clear" w:pos="9360"/>
@@ -876,12 +921,22 @@
       <w:t xml:space="preserve">Stat 213 – Ramler             Variable Selection Techniques, </w:t>
     </w:r>
     <w:r>
-      <w:t>Multiple Linear</w:t>
+      <w:t xml:space="preserve">Logistic </w:t>
     </w:r>
     <w:r>
-      <w:t xml:space="preserve"> Regression, Testing</w:t>
+      <w:t>Regression, Testing</w:t>
     </w:r>
   </w:p>
+  <w:p>
+    <w:pPr>
+      <w:pStyle w:val="Header"/>
+    </w:pPr>
+  </w:p>
+</w:hdr>
+</file>
+
+<file path=word/header3.xml><?xml version="1.0" encoding="utf-8"?>
+<w:hdr xmlns:wpc="http://schemas.microsoft.com/office/word/2010/wordprocessingCanvas" xmlns:cx="http://schemas.microsoft.com/office/drawing/2014/chartex" xmlns:cx1="http://schemas.microsoft.com/office/drawing/2015/9/8/chartex" xmlns:cx2="http://schemas.microsoft.com/office/drawing/2015/10/21/chartex" xmlns:cx3="http://schemas.microsoft.com/office/drawing/2016/5/9/chartex" xmlns:cx4="http://schemas.microsoft.com/office/drawing/2016/5/10/chartex" xmlns:cx5="http://schemas.microsoft.com/office/drawing/2016/5/11/chartex" xmlns:cx6="http://schemas.microsoft.com/office/drawing/2016/5/12/chartex" xmlns:cx7="http://schemas.microsoft.com/office/drawing/2016/5/13/chartex" xmlns:cx8="http://schemas.microsoft.com/office/drawing/2016/5/14/chartex" xmlns:mc="http://schemas.openxmlformats.org/markup-compatibility/2006" xmlns:aink="http://schemas.microsoft.com/office/drawing/2016/ink" xmlns:am3d="http://schemas.microsoft.com/office/drawing/2017/model3d" xmlns:o="urn:schemas-microsoft-com:office:office" xmlns:oel="http://schemas.microsoft.com/office/2019/extlst" xmlns:r="http://schemas.openxmlformats.org/officeDocument/2006/relationships" xmlns:m="http://schemas.openxmlformats.org/officeDocument/2006/math" xmlns:v="urn:schemas-microsoft-com:vml" xmlns:wp14="http://schemas.microsoft.com/office/word/2010/wordprocessingDrawing" xmlns:wp="http://schemas.openxmlformats.org/drawingml/2006/wordprocessingDrawing" xmlns:w10="urn:schemas-microsoft-com:office:word" xmlns:w="http://schemas.openxmlformats.org/wordprocessingml/2006/main" xmlns:w14="http://schemas.microsoft.com/office/word/2010/wordml" xmlns:w15="http://schemas.microsoft.com/office/word/2012/wordml" xmlns:w16cex="http://schemas.microsoft.com/office/word/2018/wordml/cex" xmlns:w16cid="http://schemas.microsoft.com/office/word/2016/wordml/cid" xmlns:w16="http://schemas.microsoft.com/office/word/2018/wordml" xmlns:w16sdtdh="http://schemas.microsoft.com/office/word/2020/wordml/sdtdatahash" xmlns:w16se="http://schemas.microsoft.com/office/word/2015/wordml/symex" xmlns:wpg="http://schemas.microsoft.com/office/word/2010/wordprocessingGroup" xmlns:wpi="http://schemas.microsoft.com/office/word/2010/wordprocessingInk" xmlns:wne="http://schemas.microsoft.com/office/word/2006/wordml" xmlns:wps="http://schemas.microsoft.com/office/word/2010/wordprocessingShape" mc:Ignorable="w14 w15 w16se w16cid w16 w16cex w16sdtdh wp14">
   <w:p>
     <w:pPr>
       <w:pStyle w:val="Header"/>

</xml_diff>